<commit_message>
ajuste graficos informe. Agregado comunicacion serie
</commit_message>
<xml_diff>
--- a/informe final.docx
+++ b/informe final.docx
@@ -80,12 +80,7 @@
         </w:numPr>
       </w:pPr>
       <w:r>
-        <w:t>El sistema debe permitir el sensado de la humedad de suelo y en función de un umbral de humedad definido (y que puede ser ajustado p</w:t>
-      </w:r>
-      <w:bookmarkStart w:id="0" w:name="_GoBack"/>
-      <w:bookmarkEnd w:id="0"/>
-      <w:r>
-        <w:t>or el usuario) se debe accionar una electroválvula que regará la planta o cultivo bajo control.</w:t>
+        <w:t>El sistema debe permitir el sensado de la humedad de suelo y en función de un umbral de humedad definido (y que puede ser ajustado por el usuario) se debe accionar una electroválvula que regará la planta o cultivo bajo control.</w:t>
       </w:r>
     </w:p>
     <w:p>
@@ -169,9 +164,9 @@
         </w:rPr>
         <w:drawing>
           <wp:inline distT="0" distB="0" distL="0" distR="0">
-            <wp:extent cx="5396865" cy="4503420"/>
+            <wp:extent cx="5623034" cy="4692147"/>
             <wp:effectExtent l="0" t="0" r="0" b="0"/>
-            <wp:docPr id="6" name="Imagen 6"/>
+            <wp:docPr id="2" name="Imagen 2"/>
             <wp:cNvGraphicFramePr>
               <a:graphicFrameLocks xmlns:a="http://schemas.openxmlformats.org/drawingml/2006/main" noChangeAspect="1"/>
             </wp:cNvGraphicFramePr>
@@ -179,7 +174,7 @@
               <a:graphicData uri="http://schemas.openxmlformats.org/drawingml/2006/picture">
                 <pic:pic xmlns:pic="http://schemas.openxmlformats.org/drawingml/2006/picture">
                   <pic:nvPicPr>
-                    <pic:cNvPr id="0" name="Picture 6"/>
+                    <pic:cNvPr id="0" name="Picture 1"/>
                     <pic:cNvPicPr>
                       <a:picLocks noChangeAspect="1" noChangeArrowheads="1"/>
                     </pic:cNvPicPr>
@@ -200,7 +195,7 @@
                   <pic:spPr bwMode="auto">
                     <a:xfrm>
                       <a:off x="0" y="0"/>
-                      <a:ext cx="5396865" cy="4503420"/>
+                      <a:ext cx="5625105" cy="4693875"/>
                     </a:xfrm>
                     <a:prstGeom prst="rect">
                       <a:avLst/>
@@ -409,6 +404,7 @@
       <w:pPr>
         <w:pStyle w:val="Ttulo1"/>
       </w:pPr>
+      <w:bookmarkStart w:id="0" w:name="_GoBack"/>
       <w:r>
         <w:rPr>
           <w:noProof/>
@@ -416,9 +412,9 @@
         </w:rPr>
         <w:drawing>
           <wp:inline distT="0" distB="0" distL="0" distR="0">
-            <wp:extent cx="6018658" cy="4682359"/>
-            <wp:effectExtent l="0" t="0" r="1270" b="4445"/>
-            <wp:docPr id="3" name="Imagen 3"/>
+            <wp:extent cx="5759668" cy="4554062"/>
+            <wp:effectExtent l="0" t="0" r="0" b="0"/>
+            <wp:docPr id="4" name="Imagen 4"/>
             <wp:cNvGraphicFramePr>
               <a:graphicFrameLocks xmlns:a="http://schemas.openxmlformats.org/drawingml/2006/main" noChangeAspect="1"/>
             </wp:cNvGraphicFramePr>
@@ -426,7 +422,7 @@
               <a:graphicData uri="http://schemas.openxmlformats.org/drawingml/2006/picture">
                 <pic:pic xmlns:pic="http://schemas.openxmlformats.org/drawingml/2006/picture">
                   <pic:nvPicPr>
-                    <pic:cNvPr id="0" name="Picture 3"/>
+                    <pic:cNvPr id="0" name="Picture 2"/>
                     <pic:cNvPicPr>
                       <a:picLocks noChangeAspect="1" noChangeArrowheads="1"/>
                     </pic:cNvPicPr>
@@ -447,7 +443,7 @@
                   <pic:spPr bwMode="auto">
                     <a:xfrm>
                       <a:off x="0" y="0"/>
-                      <a:ext cx="6019306" cy="4682863"/>
+                      <a:ext cx="5766102" cy="4559150"/>
                     </a:xfrm>
                     <a:prstGeom prst="rect">
                       <a:avLst/>
@@ -463,6 +459,7 @@
           </wp:inline>
         </w:drawing>
       </w:r>
+      <w:bookmarkEnd w:id="0"/>
     </w:p>
     <w:p>
       <w:r>

</xml_diff>